<commit_message>
Plantilla simplificada corrigo el titulo
</commit_message>
<xml_diff>
--- a/plantilla_ficha_accidente_simplificado.docx
+++ b/plantilla_ficha_accidente_simplificado.docx
@@ -8844,40 +8844,6 @@
               <w:szCs w:val="40"/>
             </w:rPr>
           </w:pPr>
-          <w:r>
-            <w:rPr>
-              <w:rFonts w:ascii="Arial" w:hAnsi="Arial" w:cs="Arial"/>
-              <w:b/>
-              <w:sz w:val="22"/>
-              <w:szCs w:val="22"/>
-            </w:rPr>
-            <w:t>EMPRESA:</w:t>
-          </w:r>
-          <w:r>
-            <w:rPr>
-              <w:rFonts w:ascii="Arial" w:hAnsi="Arial" w:cs="Arial"/>
-              <w:b/>
-              <w:sz w:val="40"/>
-              <w:szCs w:val="40"/>
-            </w:rPr>
-            <w:t xml:space="preserve"> </w:t>
-          </w:r>
-          <w:r>
-            <w:rPr>
-              <w:rFonts w:ascii="Arial" w:hAnsi="Arial" w:cs="Arial"/>
-              <w:b/>
-              <w:szCs w:val="28"/>
-            </w:rPr>
-            <w:t>MKTO</w:t>
-          </w:r>
-          <w:r>
-            <w:rPr>
-              <w:rFonts w:ascii="Arial" w:hAnsi="Arial" w:cs="Arial"/>
-              <w:b/>
-              <w:szCs w:val="28"/>
-            </w:rPr>
-            <w:t xml:space="preserve"> </w:t>
-          </w:r>
           <w:bookmarkStart w:id="14" w:name="empresa"/>
           <w:r>
             <w:rPr>
@@ -8888,14 +8854,6 @@
             <w:t>empresa</w:t>
           </w:r>
           <w:bookmarkEnd w:id="14"/>
-          <w:r>
-            <w:rPr>
-              <w:rFonts w:ascii="Arial" w:hAnsi="Arial" w:cs="Arial"/>
-              <w:b/>
-              <w:szCs w:val="28"/>
-            </w:rPr>
-            <w:t xml:space="preserve"> IMPORTACIONES, S.L.</w:t>
-          </w:r>
         </w:p>
       </w:tc>
     </w:tr>

</xml_diff>

<commit_message>
Plantilla simplificado: Quito lista causas
</commit_message>
<xml_diff>
--- a/plantilla_ficha_accidente_simplificado.docx
+++ b/plantilla_ficha_accidente_simplificado.docx
@@ -7313,36 +7313,6 @@
     </w:p>
     <w:p>
       <w:pPr>
-        <w:ind w:left="567"/>
-        <w:jc w:val="both"/>
-        <w:rPr>
-          <w:rFonts w:ascii="Arial" w:hAnsi="Arial" w:cs="Arial"/>
-          <w:b/>
-          <w:bCs/>
-        </w:rPr>
-      </w:pPr>
-      <w:r>
-        <w:rPr>
-          <w:rFonts w:ascii="Arial" w:hAnsi="Arial" w:cs="Arial"/>
-          <w:b/>
-          <w:bCs/>
-        </w:rPr>
-        <w:t>CAUSAS QUE HAN PROVOCADO EL ACCIDENTE:</w:t>
-      </w:r>
-    </w:p>
-    <w:p>
-      <w:pPr>
-        <w:ind w:left="567"/>
-        <w:jc w:val="both"/>
-        <w:rPr>
-          <w:rFonts w:ascii="Arial" w:hAnsi="Arial" w:cs="Arial"/>
-          <w:b/>
-          <w:bCs/>
-        </w:rPr>
-      </w:pPr>
-    </w:p>
-    <w:p>
-      <w:pPr>
         <w:pStyle w:val="Encabezado"/>
         <w:tabs>
           <w:tab w:val="clear" w:pos="4252"/>
@@ -7352,14 +7322,6 @@
           <w:rFonts w:ascii="Arial" w:hAnsi="Arial" w:cs="Arial"/>
         </w:rPr>
       </w:pPr>
-      <w:bookmarkStart w:id="11" w:name="lista_causas"/>
-      <w:r>
-        <w:rPr>
-          <w:rFonts w:ascii="Arial" w:hAnsi="Arial" w:cs="Arial"/>
-        </w:rPr>
-        <w:t>{lista_causas}</w:t>
-      </w:r>
-      <w:bookmarkEnd w:id="11"/>
       <w:r>
         <w:rPr>
           <w:rFonts w:ascii="Arial" w:hAnsi="Arial" w:cs="Arial"/>
@@ -8597,14 +8559,14 @@
                 <w:rFonts w:ascii="Arial" w:hAnsi="Arial" w:cs="Arial"/>
               </w:rPr>
             </w:pPr>
-            <w:bookmarkStart w:id="12" w:name="creador"/>
+            <w:bookmarkStart w:id="11" w:name="creador"/>
             <w:r>
               <w:rPr>
                 <w:rFonts w:ascii="Arial" w:hAnsi="Arial" w:cs="Arial"/>
               </w:rPr>
               <w:t>{creador}</w:t>
             </w:r>
-            <w:bookmarkEnd w:id="12"/>
+            <w:bookmarkEnd w:id="11"/>
           </w:p>
         </w:tc>
         <w:tc>
@@ -8624,14 +8586,14 @@
                 <w:rFonts w:ascii="Arial" w:hAnsi="Arial" w:cs="Arial"/>
               </w:rPr>
             </w:pPr>
-            <w:bookmarkStart w:id="13" w:name="fecha_investigacion"/>
+            <w:bookmarkStart w:id="12" w:name="fecha_investigacion"/>
             <w:r>
               <w:rPr>
                 <w:rFonts w:ascii="Arial" w:hAnsi="Arial" w:cs="Arial"/>
               </w:rPr>
               <w:t>{fecha_investigacion}</w:t>
             </w:r>
-            <w:bookmarkEnd w:id="13"/>
+            <w:bookmarkEnd w:id="12"/>
           </w:p>
         </w:tc>
       </w:tr>
@@ -8844,7 +8806,7 @@
               <w:szCs w:val="40"/>
             </w:rPr>
           </w:pPr>
-          <w:bookmarkStart w:id="14" w:name="empresa"/>
+          <w:bookmarkStart w:id="13" w:name="empresa"/>
           <w:r>
             <w:rPr>
               <w:rFonts w:ascii="Arial" w:hAnsi="Arial" w:cs="Arial"/>
@@ -8853,7 +8815,7 @@
             </w:rPr>
             <w:t>empresa</w:t>
           </w:r>
-          <w:bookmarkEnd w:id="14"/>
+          <w:bookmarkEnd w:id="13"/>
         </w:p>
       </w:tc>
     </w:tr>

</xml_diff>

<commit_message>
Plantilla_simplificado_2: genera el word con las formas_accidente dinámicas
</commit_message>
<xml_diff>
--- a/plantilla_ficha_accidente_simplificado.docx
+++ b/plantilla_ficha_accidente_simplificado.docx
@@ -304,17 +304,17 @@
                 <w:bCs/>
                 <w:sz w:val="20"/>
               </w:rPr>
-              <w:t>{{edad}}</w:t>
-            </w:r>
+              <w:t>{{edad</w:t>
+            </w:r>
+            <w:proofErr w:type="gramStart"/>
             <w:r>
               <w:rPr>
                 <w:rFonts w:ascii="Arial" w:hAnsi="Arial" w:cs="Arial"/>
                 <w:bCs/>
                 <w:sz w:val="20"/>
               </w:rPr>
-              <w:t xml:space="preserve"> </w:t>
-            </w:r>
-            <w:bookmarkEnd w:id="3"/>
+              <w:t>}}</w:t>
+            </w:r>
             <w:r>
               <w:rPr>
                 <w:rFonts w:ascii="Arial" w:hAnsi="Arial" w:cs="Arial"/>
@@ -323,14 +323,24 @@
               </w:rPr>
               <w:t xml:space="preserve"> </w:t>
             </w:r>
+            <w:bookmarkEnd w:id="3"/>
             <w:r>
               <w:rPr>
                 <w:rFonts w:ascii="Arial" w:hAnsi="Arial" w:cs="Arial"/>
                 <w:bCs/>
                 <w:sz w:val="20"/>
               </w:rPr>
+              <w:t xml:space="preserve"> </w:t>
+            </w:r>
+            <w:r>
+              <w:rPr>
+                <w:rFonts w:ascii="Arial" w:hAnsi="Arial" w:cs="Arial"/>
+                <w:bCs/>
+                <w:sz w:val="20"/>
+              </w:rPr>
               <w:t>años</w:t>
             </w:r>
+            <w:proofErr w:type="gramEnd"/>
           </w:p>
           <w:p>
             <w:pPr>
@@ -570,13 +580,21 @@
                 <w:rFonts w:ascii="Arial" w:hAnsi="Arial" w:cs="Arial"/>
                 <w:b/>
               </w:rPr>
-              <w:t>LUGAR DEL ACCIDENTE:</w:t>
-            </w:r>
+              <w:t>LUGAR DEL ACCIDENTE</w:t>
+            </w:r>
+            <w:proofErr w:type="gramStart"/>
             <w:r>
               <w:rPr>
                 <w:rFonts w:ascii="Arial" w:hAnsi="Arial" w:cs="Arial"/>
                 <w:b/>
               </w:rPr>
+              <w:t>:</w:t>
+            </w:r>
+            <w:r>
+              <w:rPr>
+                <w:rFonts w:ascii="Arial" w:hAnsi="Arial" w:cs="Arial"/>
+                <w:b/>
+              </w:rPr>
               <w:t xml:space="preserve"> </w:t>
             </w:r>
             <w:r>
@@ -592,7 +610,31 @@
                 <w:rFonts w:ascii="Arial" w:hAnsi="Arial" w:cs="Arial"/>
                 <w:bCs/>
               </w:rPr>
-              <w:t>{{lugar_accidente}}</w:t>
+              <w:t>{</w:t>
+            </w:r>
+            <w:proofErr w:type="gramEnd"/>
+            <w:r>
+              <w:rPr>
+                <w:rFonts w:ascii="Arial" w:hAnsi="Arial" w:cs="Arial"/>
+                <w:bCs/>
+              </w:rPr>
+              <w:t>{</w:t>
+            </w:r>
+            <w:proofErr w:type="spellStart"/>
+            <w:r>
+              <w:rPr>
+                <w:rFonts w:ascii="Arial" w:hAnsi="Arial" w:cs="Arial"/>
+                <w:bCs/>
+              </w:rPr>
+              <w:t>lugar_accidente</w:t>
+            </w:r>
+            <w:proofErr w:type="spellEnd"/>
+            <w:r>
+              <w:rPr>
+                <w:rFonts w:ascii="Arial" w:hAnsi="Arial" w:cs="Arial"/>
+                <w:bCs/>
+              </w:rPr>
+              <w:t>}}</w:t>
             </w:r>
             <w:bookmarkEnd w:id="5"/>
           </w:p>
@@ -679,6 +721,7 @@
               </w:rPr>
               <w:t>{{</w:t>
             </w:r>
+            <w:proofErr w:type="spellStart"/>
             <w:r>
               <w:rPr>
                 <w:rFonts w:ascii="Arial" w:hAnsi="Arial" w:cs="Arial"/>
@@ -686,6 +729,7 @@
               </w:rPr>
               <w:t>fecha_accidente</w:t>
             </w:r>
+            <w:proofErr w:type="spellEnd"/>
             <w:r>
               <w:rPr>
                 <w:rFonts w:ascii="Arial" w:hAnsi="Arial" w:cs="Arial"/>
@@ -808,6 +852,7 @@
               </w:rPr>
               <w:t>{{</w:t>
             </w:r>
+            <w:proofErr w:type="spellStart"/>
             <w:r>
               <w:rPr>
                 <w:rFonts w:ascii="Arial" w:hAnsi="Arial" w:cs="Arial"/>
@@ -815,6 +860,7 @@
               </w:rPr>
               <w:t>lesion</w:t>
             </w:r>
+            <w:proofErr w:type="spellEnd"/>
             <w:r>
               <w:rPr>
                 <w:rFonts w:ascii="Arial" w:hAnsi="Arial" w:cs="Arial"/>
@@ -1255,7 +1301,23 @@
                 <w:rFonts w:ascii="Arial" w:hAnsi="Arial" w:cs="Arial"/>
                 <w:sz w:val="22"/>
               </w:rPr>
-              <w:t>{{descripción_hechos}}</w:t>
+              <w:t>{{</w:t>
+            </w:r>
+            <w:proofErr w:type="spellStart"/>
+            <w:r>
+              <w:rPr>
+                <w:rFonts w:ascii="Arial" w:hAnsi="Arial" w:cs="Arial"/>
+                <w:sz w:val="22"/>
+              </w:rPr>
+              <w:t>descripción_hechos</w:t>
+            </w:r>
+            <w:proofErr w:type="spellEnd"/>
+            <w:r>
+              <w:rPr>
+                <w:rFonts w:ascii="Arial" w:hAnsi="Arial" w:cs="Arial"/>
+                <w:sz w:val="22"/>
+              </w:rPr>
+              <w:t>}}</w:t>
             </w:r>
             <w:bookmarkEnd w:id="9"/>
           </w:p>
@@ -1283,6 +1345,7 @@
           <w:bCs/>
         </w:rPr>
       </w:pPr>
+      <w:bookmarkStart w:id="10" w:name="tabla_formas_producirse"/>
       <w:r>
         <w:rPr>
           <w:rFonts w:ascii="Arial" w:hAnsi="Arial" w:cs="Arial"/>
@@ -1889,7 +1952,25 @@
                 <w:sz w:val="18"/>
                 <w:szCs w:val="18"/>
               </w:rPr>
-              <w:t>Atrapamientos por vuelco de maquinas.</w:t>
+              <w:t xml:space="preserve">Atrapamientos por vuelco de </w:t>
+            </w:r>
+            <w:proofErr w:type="spellStart"/>
+            <w:r>
+              <w:rPr>
+                <w:rFonts w:ascii="Arial" w:hAnsi="Arial" w:cs="Arial"/>
+                <w:sz w:val="18"/>
+                <w:szCs w:val="18"/>
+              </w:rPr>
+              <w:t>maquinas</w:t>
+            </w:r>
+            <w:proofErr w:type="spellEnd"/>
+            <w:r>
+              <w:rPr>
+                <w:rFonts w:ascii="Arial" w:hAnsi="Arial" w:cs="Arial"/>
+                <w:sz w:val="18"/>
+                <w:szCs w:val="18"/>
+              </w:rPr>
+              <w:t>.</w:t>
             </w:r>
           </w:p>
         </w:tc>
@@ -2780,6 +2861,7 @@
           <w:cantSplit/>
           <w:trHeight w:val="400"/>
         </w:trPr>
+        <w:bookmarkEnd w:id="10" w:displacedByCustomXml="next"/>
         <w:sdt>
           <w:sdtPr>
             <w:rPr>
@@ -3926,7 +4008,25 @@
                 <w:sz w:val="16"/>
                 <w:szCs w:val="16"/>
               </w:rPr>
-              <w:t>Paro emergencia inexistente ó ineficaz</w:t>
+              <w:t xml:space="preserve">Paro emergencia inexistente </w:t>
+            </w:r>
+            <w:proofErr w:type="spellStart"/>
+            <w:r>
+              <w:rPr>
+                <w:rFonts w:ascii="Arial" w:hAnsi="Arial" w:cs="Arial"/>
+                <w:sz w:val="16"/>
+                <w:szCs w:val="16"/>
+              </w:rPr>
+              <w:t>ó</w:t>
+            </w:r>
+            <w:proofErr w:type="spellEnd"/>
+            <w:r>
+              <w:rPr>
+                <w:rFonts w:ascii="Arial" w:hAnsi="Arial" w:cs="Arial"/>
+                <w:sz w:val="16"/>
+                <w:szCs w:val="16"/>
+              </w:rPr>
+              <w:t xml:space="preserve"> ineficaz</w:t>
             </w:r>
           </w:p>
         </w:tc>
@@ -4448,8 +4548,18 @@
                 <w:sz w:val="16"/>
                 <w:szCs w:val="16"/>
               </w:rPr>
-              <w:t>No utilización de EPI`s</w:t>
-            </w:r>
+              <w:t xml:space="preserve">No utilización de </w:t>
+            </w:r>
+            <w:proofErr w:type="spellStart"/>
+            <w:r>
+              <w:rPr>
+                <w:rFonts w:ascii="Arial" w:hAnsi="Arial" w:cs="Arial"/>
+                <w:sz w:val="16"/>
+                <w:szCs w:val="16"/>
+              </w:rPr>
+              <w:t>EPI`s</w:t>
+            </w:r>
+            <w:proofErr w:type="spellEnd"/>
           </w:p>
         </w:tc>
       </w:tr>
@@ -4989,7 +5099,25 @@
                 <w:sz w:val="16"/>
                 <w:szCs w:val="16"/>
               </w:rPr>
-              <w:t>Iluminación insuficiente ó deslumbramiento.</w:t>
+              <w:t xml:space="preserve">Iluminación insuficiente </w:t>
+            </w:r>
+            <w:proofErr w:type="spellStart"/>
+            <w:r>
+              <w:rPr>
+                <w:rFonts w:ascii="Arial" w:hAnsi="Arial" w:cs="Arial"/>
+                <w:sz w:val="16"/>
+                <w:szCs w:val="16"/>
+              </w:rPr>
+              <w:t>ó</w:t>
+            </w:r>
+            <w:proofErr w:type="spellEnd"/>
+            <w:r>
+              <w:rPr>
+                <w:rFonts w:ascii="Arial" w:hAnsi="Arial" w:cs="Arial"/>
+                <w:sz w:val="16"/>
+                <w:szCs w:val="16"/>
+              </w:rPr>
+              <w:t xml:space="preserve"> deslumbramiento.</w:t>
             </w:r>
           </w:p>
         </w:tc>
@@ -5670,7 +5798,25 @@
                 <w:sz w:val="16"/>
                 <w:szCs w:val="16"/>
               </w:rPr>
-              <w:t>Mantenimiento ó limpieza del equipo de trabajo sin detenerlo.</w:t>
+              <w:t xml:space="preserve">Mantenimiento </w:t>
+            </w:r>
+            <w:proofErr w:type="spellStart"/>
+            <w:r>
+              <w:rPr>
+                <w:rFonts w:ascii="Arial" w:hAnsi="Arial" w:cs="Arial"/>
+                <w:sz w:val="16"/>
+                <w:szCs w:val="16"/>
+              </w:rPr>
+              <w:t>ó</w:t>
+            </w:r>
+            <w:proofErr w:type="spellEnd"/>
+            <w:r>
+              <w:rPr>
+                <w:rFonts w:ascii="Arial" w:hAnsi="Arial" w:cs="Arial"/>
+                <w:sz w:val="16"/>
+                <w:szCs w:val="16"/>
+              </w:rPr>
+              <w:t xml:space="preserve"> limpieza del equipo de trabajo sin detenerlo.</w:t>
             </w:r>
           </w:p>
         </w:tc>
@@ -5680,7 +5826,7 @@
           <w:cantSplit/>
           <w:trHeight w:val="400"/>
         </w:trPr>
-        <w:bookmarkStart w:id="10" w:name="_Hlk171331389" w:displacedByCustomXml="next"/>
+        <w:bookmarkStart w:id="11" w:name="_Hlk171331389" w:displacedByCustomXml="next"/>
         <w:sdt>
           <w:sdtPr>
             <w:rPr>
@@ -5892,7 +6038,7 @@
           </w:p>
         </w:tc>
       </w:tr>
-      <w:bookmarkEnd w:id="10"/>
+      <w:bookmarkEnd w:id="11"/>
       <w:tr>
         <w:trPr>
           <w:cantSplit/>
@@ -6720,7 +6866,25 @@
                 <w:sz w:val="16"/>
                 <w:szCs w:val="16"/>
               </w:rPr>
-              <w:t>Mantenimiento de equipos inexistente ó inadecuado.</w:t>
+              <w:t xml:space="preserve">Mantenimiento de equipos inexistente </w:t>
+            </w:r>
+            <w:proofErr w:type="spellStart"/>
+            <w:r>
+              <w:rPr>
+                <w:rFonts w:ascii="Arial" w:hAnsi="Arial" w:cs="Arial"/>
+                <w:sz w:val="16"/>
+                <w:szCs w:val="16"/>
+              </w:rPr>
+              <w:t>ó</w:t>
+            </w:r>
+            <w:proofErr w:type="spellEnd"/>
+            <w:r>
+              <w:rPr>
+                <w:rFonts w:ascii="Arial" w:hAnsi="Arial" w:cs="Arial"/>
+                <w:sz w:val="16"/>
+                <w:szCs w:val="16"/>
+              </w:rPr>
+              <w:t xml:space="preserve"> inadecuado.</w:t>
             </w:r>
           </w:p>
         </w:tc>
@@ -6872,8 +7036,18 @@
                 <w:sz w:val="16"/>
                 <w:szCs w:val="16"/>
               </w:rPr>
-              <w:t>Inexistencia de EPI`s</w:t>
-            </w:r>
+              <w:t xml:space="preserve">Inexistencia de </w:t>
+            </w:r>
+            <w:proofErr w:type="spellStart"/>
+            <w:r>
+              <w:rPr>
+                <w:rFonts w:ascii="Arial" w:hAnsi="Arial" w:cs="Arial"/>
+                <w:sz w:val="16"/>
+                <w:szCs w:val="16"/>
+              </w:rPr>
+              <w:t>EPI`s</w:t>
+            </w:r>
+            <w:proofErr w:type="spellEnd"/>
           </w:p>
         </w:tc>
       </w:tr>
@@ -8559,14 +8733,14 @@
                 <w:rFonts w:ascii="Arial" w:hAnsi="Arial" w:cs="Arial"/>
               </w:rPr>
             </w:pPr>
-            <w:bookmarkStart w:id="11" w:name="creador"/>
+            <w:bookmarkStart w:id="12" w:name="creador"/>
             <w:r>
               <w:rPr>
                 <w:rFonts w:ascii="Arial" w:hAnsi="Arial" w:cs="Arial"/>
               </w:rPr>
               <w:t>{creador}</w:t>
             </w:r>
-            <w:bookmarkEnd w:id="11"/>
+            <w:bookmarkEnd w:id="12"/>
           </w:p>
         </w:tc>
         <w:tc>
@@ -8586,14 +8760,28 @@
                 <w:rFonts w:ascii="Arial" w:hAnsi="Arial" w:cs="Arial"/>
               </w:rPr>
             </w:pPr>
-            <w:bookmarkStart w:id="12" w:name="fecha_investigacion"/>
-            <w:r>
-              <w:rPr>
-                <w:rFonts w:ascii="Arial" w:hAnsi="Arial" w:cs="Arial"/>
-              </w:rPr>
-              <w:t>{fecha_investigacion}</w:t>
-            </w:r>
-            <w:bookmarkEnd w:id="12"/>
+            <w:bookmarkStart w:id="13" w:name="fecha_investigacion"/>
+            <w:r>
+              <w:rPr>
+                <w:rFonts w:ascii="Arial" w:hAnsi="Arial" w:cs="Arial"/>
+              </w:rPr>
+              <w:t>{</w:t>
+            </w:r>
+            <w:proofErr w:type="spellStart"/>
+            <w:r>
+              <w:rPr>
+                <w:rFonts w:ascii="Arial" w:hAnsi="Arial" w:cs="Arial"/>
+              </w:rPr>
+              <w:t>fecha_investigacion</w:t>
+            </w:r>
+            <w:proofErr w:type="spellEnd"/>
+            <w:r>
+              <w:rPr>
+                <w:rFonts w:ascii="Arial" w:hAnsi="Arial" w:cs="Arial"/>
+              </w:rPr>
+              <w:t>}</w:t>
+            </w:r>
+            <w:bookmarkEnd w:id="13"/>
           </w:p>
         </w:tc>
       </w:tr>
@@ -8806,7 +8994,7 @@
               <w:szCs w:val="40"/>
             </w:rPr>
           </w:pPr>
-          <w:bookmarkStart w:id="13" w:name="empresa"/>
+          <w:bookmarkStart w:id="14" w:name="empresa"/>
           <w:r>
             <w:rPr>
               <w:rFonts w:ascii="Arial" w:hAnsi="Arial" w:cs="Arial"/>
@@ -8815,7 +9003,7 @@
             </w:rPr>
             <w:t>empresa</w:t>
           </w:r>
-          <w:bookmarkEnd w:id="13"/>
+          <w:bookmarkEnd w:id="14"/>
         </w:p>
       </w:tc>
     </w:tr>

</xml_diff>